<commit_message>
changed W1 to w1
</commit_message>
<xml_diff>
--- a/Workshop1.docx
+++ b/Workshop1.docx
@@ -1,6 +1,6 @@
 
 <file path=word/document.xml><?xml version="1.0" encoding="utf-8"?>
-<w:document xmlns:wpc="http://schemas.microsoft.com/office/word/2010/wordprocessingCanvas" xmlns:mc="http://schemas.openxmlformats.org/markup-compatibility/2006" xmlns:o="urn:schemas-microsoft-com:office:office" xmlns:r="http://schemas.openxmlformats.org/officeDocument/2006/relationships" xmlns:m="http://schemas.openxmlformats.org/officeDocument/2006/math" xmlns:v="urn:schemas-microsoft-com:vml" xmlns:wp14="http://schemas.microsoft.com/office/word/2010/wordprocessingDrawing" xmlns:wp="http://schemas.openxmlformats.org/drawingml/2006/wordprocessingDrawing" xmlns:w10="urn:schemas-microsoft-com:office:word" xmlns:w="http://schemas.openxmlformats.org/wordprocessingml/2006/main" xmlns:w14="http://schemas.microsoft.com/office/word/2010/wordml" xmlns:w15="http://schemas.microsoft.com/office/word/2012/wordml" xmlns:wpg="http://schemas.microsoft.com/office/word/2010/wordprocessingGroup" xmlns:wpi="http://schemas.microsoft.com/office/word/2010/wordprocessingInk" xmlns:wne="http://schemas.microsoft.com/office/word/2006/wordml" xmlns:wps="http://schemas.microsoft.com/office/word/2010/wordprocessingShape" mc:Ignorable="w14 w15 wp14">
+<w:document xmlns:wpc="http://schemas.microsoft.com/office/word/2010/wordprocessingCanvas" xmlns:cx="http://schemas.microsoft.com/office/drawing/2014/chartex" xmlns:cx1="http://schemas.microsoft.com/office/drawing/2015/9/8/chartex" xmlns:mc="http://schemas.openxmlformats.org/markup-compatibility/2006" xmlns:o="urn:schemas-microsoft-com:office:office" xmlns:r="http://schemas.openxmlformats.org/officeDocument/2006/relationships" xmlns:m="http://schemas.openxmlformats.org/officeDocument/2006/math" xmlns:v="urn:schemas-microsoft-com:vml" xmlns:wp14="http://schemas.microsoft.com/office/word/2010/wordprocessingDrawing" xmlns:wp="http://schemas.openxmlformats.org/drawingml/2006/wordprocessingDrawing" xmlns:w10="urn:schemas-microsoft-com:office:word" xmlns:w="http://schemas.openxmlformats.org/wordprocessingml/2006/main" xmlns:w14="http://schemas.microsoft.com/office/word/2010/wordml" xmlns:w15="http://schemas.microsoft.com/office/word/2012/wordml" xmlns:w16se="http://schemas.microsoft.com/office/word/2015/wordml/symex" xmlns:wpg="http://schemas.microsoft.com/office/word/2010/wordprocessingGroup" xmlns:wpi="http://schemas.microsoft.com/office/word/2010/wordprocessingInk" xmlns:wne="http://schemas.microsoft.com/office/word/2006/wordml" xmlns:wps="http://schemas.microsoft.com/office/word/2010/wordprocessingShape" mc:Ignorable="w14 w15 w16se wp14">
   <w:body>
     <w:p>
       <w:pPr>
@@ -13,6 +13,8 @@
           <w:szCs w:val="48"/>
         </w:rPr>
       </w:pPr>
+      <w:bookmarkStart w:id="0" w:name="_GoBack"/>
+      <w:bookmarkEnd w:id="0"/>
       <w:r>
         <w:rPr>
           <w:rFonts w:ascii="Arial" w:eastAsia="Times New Roman" w:hAnsi="Arial" w:cs="Arial"/>
@@ -1364,7 +1366,16 @@
           <w:sz w:val="24"/>
           <w:szCs w:val="24"/>
         </w:rPr>
-        <w:t>W1_lab.c</w:t>
+        <w:t>w1</w:t>
+      </w:r>
+      <w:r>
+        <w:rPr>
+          <w:rFonts w:ascii="Arial" w:eastAsia="Times New Roman" w:hAnsi="Arial" w:cs="Arial"/>
+          <w:color w:val="000000"/>
+          <w:sz w:val="24"/>
+          <w:szCs w:val="24"/>
+        </w:rPr>
+        <w:t>_lab.c</w:t>
       </w:r>
       <w:r>
         <w:rPr>
@@ -1525,18 +1536,7 @@
           <w:sz w:val="24"/>
           <w:szCs w:val="24"/>
         </w:rPr>
-        <w:t xml:space="preserve"> (Or </w:t>
-      </w:r>
-      <w:bookmarkStart w:id="0" w:name="_GoBack"/>
-      <w:bookmarkEnd w:id="0"/>
-      <w:r>
-        <w:rPr>
-          <w:rFonts w:ascii="Arial" w:eastAsia="Times New Roman" w:hAnsi="Arial" w:cs="Arial"/>
-          <w:color w:val="000000"/>
-          <w:sz w:val="24"/>
-          <w:szCs w:val="24"/>
-        </w:rPr>
-        <w:t>&lt;Ctrl&gt; + F5)</w:t>
+        <w:t xml:space="preserve"> (Or &lt;Ctrl&gt; + F5)</w:t>
       </w:r>
     </w:p>
     <w:p>
@@ -1871,7 +1871,15 @@
           <w:color w:val="000000"/>
           <w:sz w:val="24"/>
         </w:rPr>
-        <w:t>ransfer your source file from your local computer to the directory named W1</w:t>
+        <w:t xml:space="preserve">ransfer your source file from your local computer to the directory named </w:t>
+      </w:r>
+      <w:r>
+        <w:rPr>
+          <w:rFonts w:asciiTheme="minorBidi" w:hAnsiTheme="minorBidi" w:cstheme="minorBidi"/>
+          <w:color w:val="000000"/>
+          <w:sz w:val="24"/>
+        </w:rPr>
+        <w:t>w1</w:t>
       </w:r>
     </w:p>
     <w:p>
@@ -2119,7 +2127,6 @@
           <w:sz w:val="24"/>
           <w:szCs w:val="24"/>
         </w:rPr>
-        <w:lastRenderedPageBreak/>
         <w:t xml:space="preserve">If not on matrix already, upload your </w:t>
       </w:r>
       <w:r>
@@ -3043,7 +3050,7 @@
 </file>
 
 <file path=word/endnotes.xml><?xml version="1.0" encoding="utf-8"?>
-<w:endnotes xmlns:wpc="http://schemas.microsoft.com/office/word/2010/wordprocessingCanvas" xmlns:mc="http://schemas.openxmlformats.org/markup-compatibility/2006" xmlns:o="urn:schemas-microsoft-com:office:office" xmlns:r="http://schemas.openxmlformats.org/officeDocument/2006/relationships" xmlns:m="http://schemas.openxmlformats.org/officeDocument/2006/math" xmlns:v="urn:schemas-microsoft-com:vml" xmlns:wp14="http://schemas.microsoft.com/office/word/2010/wordprocessingDrawing" xmlns:wp="http://schemas.openxmlformats.org/drawingml/2006/wordprocessingDrawing" xmlns:w10="urn:schemas-microsoft-com:office:word" xmlns:w="http://schemas.openxmlformats.org/wordprocessingml/2006/main" xmlns:w14="http://schemas.microsoft.com/office/word/2010/wordml" xmlns:w15="http://schemas.microsoft.com/office/word/2012/wordml" xmlns:wpg="http://schemas.microsoft.com/office/word/2010/wordprocessingGroup" xmlns:wpi="http://schemas.microsoft.com/office/word/2010/wordprocessingInk" xmlns:wne="http://schemas.microsoft.com/office/word/2006/wordml" xmlns:wps="http://schemas.microsoft.com/office/word/2010/wordprocessingShape" mc:Ignorable="w14 w15 wp14">
+<w:endnotes xmlns:wpc="http://schemas.microsoft.com/office/word/2010/wordprocessingCanvas" xmlns:cx="http://schemas.microsoft.com/office/drawing/2014/chartex" xmlns:cx1="http://schemas.microsoft.com/office/drawing/2015/9/8/chartex" xmlns:mc="http://schemas.openxmlformats.org/markup-compatibility/2006" xmlns:o="urn:schemas-microsoft-com:office:office" xmlns:r="http://schemas.openxmlformats.org/officeDocument/2006/relationships" xmlns:m="http://schemas.openxmlformats.org/officeDocument/2006/math" xmlns:v="urn:schemas-microsoft-com:vml" xmlns:wp14="http://schemas.microsoft.com/office/word/2010/wordprocessingDrawing" xmlns:wp="http://schemas.openxmlformats.org/drawingml/2006/wordprocessingDrawing" xmlns:w10="urn:schemas-microsoft-com:office:word" xmlns:w="http://schemas.openxmlformats.org/wordprocessingml/2006/main" xmlns:w14="http://schemas.microsoft.com/office/word/2010/wordml" xmlns:w15="http://schemas.microsoft.com/office/word/2012/wordml" xmlns:w16se="http://schemas.microsoft.com/office/word/2015/wordml/symex" xmlns:wpg="http://schemas.microsoft.com/office/word/2010/wordprocessingGroup" xmlns:wpi="http://schemas.microsoft.com/office/word/2010/wordprocessingInk" xmlns:wne="http://schemas.microsoft.com/office/word/2006/wordml" xmlns:wps="http://schemas.microsoft.com/office/word/2010/wordprocessingShape" mc:Ignorable="w14 w15 w16se wp14">
   <w:endnote w:type="separator" w:id="-1">
     <w:p>
       <w:pPr>
@@ -3068,7 +3075,7 @@
 </file>
 
 <file path=word/footnotes.xml><?xml version="1.0" encoding="utf-8"?>
-<w:footnotes xmlns:wpc="http://schemas.microsoft.com/office/word/2010/wordprocessingCanvas" xmlns:mc="http://schemas.openxmlformats.org/markup-compatibility/2006" xmlns:o="urn:schemas-microsoft-com:office:office" xmlns:r="http://schemas.openxmlformats.org/officeDocument/2006/relationships" xmlns:m="http://schemas.openxmlformats.org/officeDocument/2006/math" xmlns:v="urn:schemas-microsoft-com:vml" xmlns:wp14="http://schemas.microsoft.com/office/word/2010/wordprocessingDrawing" xmlns:wp="http://schemas.openxmlformats.org/drawingml/2006/wordprocessingDrawing" xmlns:w10="urn:schemas-microsoft-com:office:word" xmlns:w="http://schemas.openxmlformats.org/wordprocessingml/2006/main" xmlns:w14="http://schemas.microsoft.com/office/word/2010/wordml" xmlns:w15="http://schemas.microsoft.com/office/word/2012/wordml" xmlns:wpg="http://schemas.microsoft.com/office/word/2010/wordprocessingGroup" xmlns:wpi="http://schemas.microsoft.com/office/word/2010/wordprocessingInk" xmlns:wne="http://schemas.microsoft.com/office/word/2006/wordml" xmlns:wps="http://schemas.microsoft.com/office/word/2010/wordprocessingShape" mc:Ignorable="w14 w15 wp14">
+<w:footnotes xmlns:wpc="http://schemas.microsoft.com/office/word/2010/wordprocessingCanvas" xmlns:cx="http://schemas.microsoft.com/office/drawing/2014/chartex" xmlns:cx1="http://schemas.microsoft.com/office/drawing/2015/9/8/chartex" xmlns:mc="http://schemas.openxmlformats.org/markup-compatibility/2006" xmlns:o="urn:schemas-microsoft-com:office:office" xmlns:r="http://schemas.openxmlformats.org/officeDocument/2006/relationships" xmlns:m="http://schemas.openxmlformats.org/officeDocument/2006/math" xmlns:v="urn:schemas-microsoft-com:vml" xmlns:wp14="http://schemas.microsoft.com/office/word/2010/wordprocessingDrawing" xmlns:wp="http://schemas.openxmlformats.org/drawingml/2006/wordprocessingDrawing" xmlns:w10="urn:schemas-microsoft-com:office:word" xmlns:w="http://schemas.openxmlformats.org/wordprocessingml/2006/main" xmlns:w14="http://schemas.microsoft.com/office/word/2010/wordml" xmlns:w15="http://schemas.microsoft.com/office/word/2012/wordml" xmlns:w16se="http://schemas.microsoft.com/office/word/2015/wordml/symex" xmlns:wpg="http://schemas.microsoft.com/office/word/2010/wordprocessingGroup" xmlns:wpi="http://schemas.microsoft.com/office/word/2010/wordprocessingInk" xmlns:wne="http://schemas.microsoft.com/office/word/2006/wordml" xmlns:wps="http://schemas.microsoft.com/office/word/2010/wordprocessingShape" mc:Ignorable="w14 w15 w16se wp14">
   <w:footnote w:type="separator" w:id="-1">
     <w:p>
       <w:pPr>
@@ -3093,7 +3100,7 @@
 </file>
 
 <file path=word/numbering.xml><?xml version="1.0" encoding="utf-8"?>
-<w:numbering xmlns:wpc="http://schemas.microsoft.com/office/word/2010/wordprocessingCanvas" xmlns:mc="http://schemas.openxmlformats.org/markup-compatibility/2006" xmlns:o="urn:schemas-microsoft-com:office:office" xmlns:r="http://schemas.openxmlformats.org/officeDocument/2006/relationships" xmlns:m="http://schemas.openxmlformats.org/officeDocument/2006/math" xmlns:v="urn:schemas-microsoft-com:vml" xmlns:wp14="http://schemas.microsoft.com/office/word/2010/wordprocessingDrawing" xmlns:wp="http://schemas.openxmlformats.org/drawingml/2006/wordprocessingDrawing" xmlns:w10="urn:schemas-microsoft-com:office:word" xmlns:w="http://schemas.openxmlformats.org/wordprocessingml/2006/main" xmlns:w14="http://schemas.microsoft.com/office/word/2010/wordml" xmlns:w15="http://schemas.microsoft.com/office/word/2012/wordml" xmlns:wpg="http://schemas.microsoft.com/office/word/2010/wordprocessingGroup" xmlns:wpi="http://schemas.microsoft.com/office/word/2010/wordprocessingInk" xmlns:wne="http://schemas.microsoft.com/office/word/2006/wordml" xmlns:wps="http://schemas.microsoft.com/office/word/2010/wordprocessingShape" mc:Ignorable="w14 w15 wp14">
+<w:numbering xmlns:wpc="http://schemas.microsoft.com/office/word/2010/wordprocessingCanvas" xmlns:cx="http://schemas.microsoft.com/office/drawing/2014/chartex" xmlns:cx1="http://schemas.microsoft.com/office/drawing/2015/9/8/chartex" xmlns:mc="http://schemas.openxmlformats.org/markup-compatibility/2006" xmlns:o="urn:schemas-microsoft-com:office:office" xmlns:r="http://schemas.openxmlformats.org/officeDocument/2006/relationships" xmlns:m="http://schemas.openxmlformats.org/officeDocument/2006/math" xmlns:v="urn:schemas-microsoft-com:vml" xmlns:wp14="http://schemas.microsoft.com/office/word/2010/wordprocessingDrawing" xmlns:wp="http://schemas.openxmlformats.org/drawingml/2006/wordprocessingDrawing" xmlns:w10="urn:schemas-microsoft-com:office:word" xmlns:w="http://schemas.openxmlformats.org/wordprocessingml/2006/main" xmlns:w14="http://schemas.microsoft.com/office/word/2010/wordml" xmlns:w15="http://schemas.microsoft.com/office/word/2012/wordml" xmlns:w16se="http://schemas.microsoft.com/office/word/2015/wordml/symex" xmlns:wpg="http://schemas.microsoft.com/office/word/2010/wordprocessingGroup" xmlns:wpi="http://schemas.microsoft.com/office/word/2010/wordprocessingInk" xmlns:wne="http://schemas.microsoft.com/office/word/2006/wordml" xmlns:wps="http://schemas.microsoft.com/office/word/2010/wordprocessingShape" mc:Ignorable="w14 w15 w16se wp14">
   <w:abstractNum w:abstractNumId="0" w15:restartNumberingAfterBreak="0">
     <w:nsid w:val="00000004"/>
     <w:multiLevelType w:val="multilevel"/>
@@ -4846,7 +4853,7 @@
 </file>
 
 <file path=word/styles.xml><?xml version="1.0" encoding="utf-8"?>
-<w:styles xmlns:mc="http://schemas.openxmlformats.org/markup-compatibility/2006" xmlns:r="http://schemas.openxmlformats.org/officeDocument/2006/relationships" xmlns:w="http://schemas.openxmlformats.org/wordprocessingml/2006/main" xmlns:w14="http://schemas.microsoft.com/office/word/2010/wordml" xmlns:w15="http://schemas.microsoft.com/office/word/2012/wordml" mc:Ignorable="w14 w15">
+<w:styles xmlns:mc="http://schemas.openxmlformats.org/markup-compatibility/2006" xmlns:r="http://schemas.openxmlformats.org/officeDocument/2006/relationships" xmlns:w="http://schemas.openxmlformats.org/wordprocessingml/2006/main" xmlns:w14="http://schemas.microsoft.com/office/word/2010/wordml" xmlns:w15="http://schemas.microsoft.com/office/word/2012/wordml" xmlns:w16se="http://schemas.microsoft.com/office/word/2015/wordml/symex" mc:Ignorable="w14 w15 w16se">
   <w:docDefaults>
     <w:rPrDefault>
       <w:rPr>
@@ -5854,7 +5861,7 @@
 </file>
 
 <file path=customXml/itemProps1.xml><?xml version="1.0" encoding="utf-8"?>
-<ds:datastoreItem xmlns:ds="http://schemas.openxmlformats.org/officeDocument/2006/customXml" ds:itemID="{B454A496-AD37-4EC5-8DBE-DC8C9030E2D3}">
+<ds:datastoreItem xmlns:ds="http://schemas.openxmlformats.org/officeDocument/2006/customXml" ds:itemID="{18D17A9A-CF6A-49CC-96AC-EE8101F33E94}">
   <ds:schemaRefs>
     <ds:schemaRef ds:uri="http://schemas.openxmlformats.org/officeDocument/2006/bibliography"/>
   </ds:schemaRefs>

</xml_diff>